<commit_message>
paper work done... Is it?
</commit_message>
<xml_diff>
--- a/diploma/00 Отчетность/3_отзыв руководителя.docx
+++ b/diploma/00 Отчетность/3_отзыв руководителя.docx
@@ -1,6 +1,6 @@
 
 <file path=word/document.xml><?xml version="1.0" encoding="utf-8"?>
-<w:document xmlns:wpc="http://schemas.microsoft.com/office/word/2010/wordprocessingCanvas" xmlns:cx="http://schemas.microsoft.com/office/drawing/2014/chartex" xmlns:cx1="http://schemas.microsoft.com/office/drawing/2015/9/8/chartex" xmlns:cx2="http://schemas.microsoft.com/office/drawing/2015/10/21/chartex" xmlns:cx3="http://schemas.microsoft.com/office/drawing/2016/5/9/chartex" xmlns:cx4="http://schemas.microsoft.com/office/drawing/2016/5/10/chartex" xmlns:cx5="http://schemas.microsoft.com/office/drawing/2016/5/11/chartex" xmlns:cx6="http://schemas.microsoft.com/office/drawing/2016/5/12/chartex" xmlns:cx7="http://schemas.microsoft.com/office/drawing/2016/5/13/chartex" xmlns:cx8="http://schemas.microsoft.com/office/drawing/2016/5/14/chartex" xmlns:mc="http://schemas.openxmlformats.org/markup-compatibility/2006" xmlns:aink="http://schemas.microsoft.com/office/drawing/2016/ink" xmlns:am3d="http://schemas.microsoft.com/office/drawing/2017/model3d" xmlns:o="urn:schemas-microsoft-com:office:office" xmlns:r="http://schemas.openxmlformats.org/officeDocument/2006/relationships" xmlns:m="http://schemas.openxmlformats.org/officeDocument/2006/math" xmlns:v="urn:schemas-microsoft-com:vml" xmlns:wp14="http://schemas.microsoft.com/office/word/2010/wordprocessingDrawing" xmlns:wp="http://schemas.openxmlformats.org/drawingml/2006/wordprocessingDrawing" xmlns:w10="urn:schemas-microsoft-com:office:word" xmlns:w="http://schemas.openxmlformats.org/wordprocessingml/2006/main" xmlns:w14="http://schemas.microsoft.com/office/word/2010/wordml" xmlns:w15="http://schemas.microsoft.com/office/word/2012/wordml" xmlns:w16cid="http://schemas.microsoft.com/office/word/2016/wordml/cid" xmlns:w16se="http://schemas.microsoft.com/office/word/2015/wordml/symex" xmlns:wpg="http://schemas.microsoft.com/office/word/2010/wordprocessingGroup" xmlns:wpi="http://schemas.microsoft.com/office/word/2010/wordprocessingInk" xmlns:wne="http://schemas.microsoft.com/office/word/2006/wordml" xmlns:wps="http://schemas.microsoft.com/office/word/2010/wordprocessingShape" mc:Ignorable="w14 w15 w16se w16cid wp14">
+<w:document xmlns:wpc="http://schemas.microsoft.com/office/word/2010/wordprocessingCanvas" xmlns:cx="http://schemas.microsoft.com/office/drawing/2014/chartex" xmlns:cx1="http://schemas.microsoft.com/office/drawing/2015/9/8/chartex" xmlns:mc="http://schemas.openxmlformats.org/markup-compatibility/2006" xmlns:o="urn:schemas-microsoft-com:office:office" xmlns:r="http://schemas.openxmlformats.org/officeDocument/2006/relationships" xmlns:m="http://schemas.openxmlformats.org/officeDocument/2006/math" xmlns:v="urn:schemas-microsoft-com:vml" xmlns:wp14="http://schemas.microsoft.com/office/word/2010/wordprocessingDrawing" xmlns:wp="http://schemas.openxmlformats.org/drawingml/2006/wordprocessingDrawing" xmlns:w10="urn:schemas-microsoft-com:office:word" xmlns:w="http://schemas.openxmlformats.org/wordprocessingml/2006/main" xmlns:w14="http://schemas.microsoft.com/office/word/2010/wordml" xmlns:w15="http://schemas.microsoft.com/office/word/2012/wordml" xmlns:w16se="http://schemas.microsoft.com/office/word/2015/wordml/symex" xmlns:wpg="http://schemas.microsoft.com/office/word/2010/wordprocessingGroup" xmlns:wpi="http://schemas.microsoft.com/office/word/2010/wordprocessingInk" xmlns:wne="http://schemas.microsoft.com/office/word/2006/wordml" xmlns:wps="http://schemas.microsoft.com/office/word/2010/wordprocessingShape" mc:Ignorable="w14 w15 w16se wp14">
   <w:body>
     <w:tbl>
       <w:tblPr>
@@ -46,6 +46,7 @@
             <w:r>
               <w:rPr>
                 <w:noProof/>
+                <w:lang w:val="ru-RU"/>
               </w:rPr>
               <w:drawing>
                 <wp:anchor distT="0" distB="0" distL="114300" distR="114300" simplePos="0" relativeHeight="251658240" behindDoc="0" locked="0" layoutInCell="1" allowOverlap="1" wp14:anchorId="006A81D5" wp14:editId="4CA074CE">
@@ -139,6 +140,7 @@
                 <w:noProof/>
                 <w:sz w:val="16"/>
                 <w:szCs w:val="16"/>
+                <w:lang w:val="ru-RU"/>
               </w:rPr>
               <w:drawing>
                 <wp:inline distT="0" distB="0" distL="0" distR="0" wp14:anchorId="11037677" wp14:editId="17D0DACB">
@@ -271,7 +273,47 @@
           <w:b/>
           <w:sz w:val="24"/>
         </w:rPr>
-        <w:t>Студент ____________________________________________________________________________</w:t>
+        <w:t>Студент ____</w:t>
+      </w:r>
+      <w:r>
+        <w:rPr>
+          <w:rFonts w:ascii="Times New Roman" w:hAnsi="Times New Roman"/>
+          <w:sz w:val="24"/>
+          <w:u w:val="single"/>
+        </w:rPr>
+        <w:t>                                  Сорокин Денис Михайлович</w:t>
+      </w:r>
+      <w:r>
+        <w:rPr>
+          <w:rFonts w:ascii="Times New Roman" w:hAnsi="Times New Roman"/>
+          <w:b/>
+          <w:sz w:val="24"/>
+        </w:rPr>
+        <w:t>_______</w:t>
+      </w:r>
+      <w:r>
+        <w:rPr>
+          <w:rFonts w:ascii="Times New Roman" w:hAnsi="Times New Roman"/>
+          <w:b/>
+          <w:sz w:val="24"/>
+        </w:rPr>
+        <w:t>____________</w:t>
+      </w:r>
+      <w:r>
+        <w:rPr>
+          <w:rFonts w:ascii="Times New Roman" w:hAnsi="Times New Roman"/>
+          <w:b/>
+          <w:sz w:val="24"/>
+        </w:rPr>
+        <w:t>_____</w:t>
+      </w:r>
+      <w:r>
+        <w:rPr>
+          <w:rFonts w:ascii="Times New Roman" w:hAnsi="Times New Roman"/>
+          <w:b/>
+          <w:sz w:val="24"/>
+        </w:rPr>
+        <w:t>_______</w:t>
       </w:r>
     </w:p>
     <w:p>
@@ -669,15 +711,33 @@
           <w:b/>
           <w:sz w:val="24"/>
         </w:rPr>
-        <w:t>Наименование темы:</w:t>
-      </w:r>
-      <w:r>
-        <w:rPr>
-          <w:rFonts w:ascii="Times New Roman" w:hAnsi="Times New Roman"/>
-          <w:b/>
-          <w:sz w:val="24"/>
-        </w:rPr>
-        <w:t xml:space="preserve">    </w:t>
+        <w:t xml:space="preserve">Наименование </w:t>
+      </w:r>
+      <w:proofErr w:type="gramStart"/>
+      <w:r>
+        <w:rPr>
+          <w:rFonts w:ascii="Times New Roman" w:hAnsi="Times New Roman"/>
+          <w:b/>
+          <w:sz w:val="24"/>
+        </w:rPr>
+        <w:t>темы:</w:t>
+      </w:r>
+      <w:r>
+        <w:rPr>
+          <w:rFonts w:ascii="Times New Roman" w:hAnsi="Times New Roman"/>
+          <w:b/>
+          <w:sz w:val="24"/>
+        </w:rPr>
+        <w:t>  _</w:t>
+      </w:r>
+      <w:proofErr w:type="gramEnd"/>
+      <w:r>
+        <w:rPr>
+          <w:rFonts w:ascii="Times New Roman" w:hAnsi="Times New Roman"/>
+          <w:b/>
+          <w:sz w:val="24"/>
+        </w:rPr>
+        <w:t>_</w:t>
       </w:r>
       <w:r>
         <w:rPr>
@@ -691,10 +751,9 @@
         <w:rPr>
           <w:rFonts w:ascii="Times New Roman" w:hAnsi="Times New Roman"/>
           <w:sz w:val="24"/>
-          <w:highlight w:val="yellow"/>
-          <w:u w:val="single"/>
-        </w:rPr>
-        <w:t>0000</w:t>
+          <w:u w:val="single"/>
+        </w:rPr>
+        <w:t>Применение графов для классификации финансовых транзакций</w:t>
       </w:r>
       <w:r>
         <w:rPr>
@@ -763,6 +822,23 @@
           <w:sz w:val="24"/>
         </w:rPr>
         <w:t>Руководитель</w:t>
+      </w:r>
+      <w:r>
+        <w:rPr>
+          <w:rFonts w:ascii="Times New Roman" w:hAnsi="Times New Roman"/>
+          <w:b/>
+          <w:sz w:val="24"/>
+          <w:u w:val="single"/>
+        </w:rPr>
+        <w:t>                                   </w:t>
+      </w:r>
+      <w:r>
+        <w:rPr>
+          <w:rFonts w:ascii="Times New Roman" w:hAnsi="Times New Roman"/>
+          <w:sz w:val="24"/>
+          <w:u w:val="single"/>
+        </w:rPr>
+        <w:t>Соболь Виталий Романович</w:t>
       </w:r>
       <w:r>
         <w:rPr>
@@ -807,7 +883,7 @@
       <w:r>
         <w:rPr>
           <w:rFonts w:ascii="Times New Roman" w:hAnsi="Times New Roman"/>
-          <w:color w:val="FF0000"/>
+          <w:color w:val="000000" w:themeColor="text1"/>
         </w:rPr>
         <w:t>имя</w:t>
       </w:r>
@@ -846,6 +922,14 @@
           <w:rFonts w:ascii="Times New Roman" w:hAnsi="Times New Roman"/>
         </w:rPr>
       </w:pPr>
+      <w:r>
+        <w:rPr>
+          <w:rFonts w:ascii="Times New Roman" w:hAnsi="Times New Roman"/>
+          <w:sz w:val="24"/>
+          <w:u w:val="single"/>
+        </w:rPr>
+        <w:t>                                            к.ф.-м.н., без ученого звания, доцент каф.804</w:t>
+      </w:r>
       <w:r>
         <w:rPr>
           <w:rFonts w:ascii="Times New Roman" w:hAnsi="Times New Roman"/>
@@ -876,19 +960,62 @@
         </w:tabs>
         <w:spacing w:before="240" w:after="0" w:line="240" w:lineRule="auto"/>
         <w:contextualSpacing/>
-        <w:rPr>
-          <w:rFonts w:ascii="Times New Roman" w:hAnsi="Times New Roman"/>
-          <w:b/>
-          <w:sz w:val="24"/>
-        </w:rPr>
-      </w:pPr>
-      <w:r>
-        <w:rPr>
-          <w:rFonts w:ascii="Times New Roman" w:hAnsi="Times New Roman"/>
-          <w:b/>
-          <w:sz w:val="24"/>
-        </w:rPr>
-        <w:t>Отмеченные достоинства:_____________________________________________________________</w:t>
+        <w:jc w:val="both"/>
+        <w:rPr>
+          <w:rFonts w:ascii="Times New Roman" w:hAnsi="Times New Roman"/>
+          <w:b/>
+          <w:sz w:val="24"/>
+        </w:rPr>
+      </w:pPr>
+      <w:r>
+        <w:rPr>
+          <w:rFonts w:ascii="Times New Roman" w:hAnsi="Times New Roman"/>
+          <w:b/>
+          <w:sz w:val="24"/>
+        </w:rPr>
+        <w:t>Отмеченные достоинства: </w:t>
+      </w:r>
+      <w:r>
+        <w:rPr>
+          <w:rFonts w:ascii="Times New Roman" w:hAnsi="Times New Roman"/>
+          <w:sz w:val="24"/>
+          <w:u w:val="single"/>
+        </w:rPr>
+        <w:t xml:space="preserve">в работе предпринята попытка использования истории взаимодействия пользователей платежной системы с целью выявления нетипичных и мошеннических операций. Такая задача является крайне актуальной для многих финансовых организаций, а работоспособные решения пока смогли представить только крупнейшие участники </w:t>
+      </w:r>
+      <w:proofErr w:type="gramStart"/>
+      <w:r>
+        <w:rPr>
+          <w:rFonts w:ascii="Times New Roman" w:hAnsi="Times New Roman"/>
+          <w:sz w:val="24"/>
+          <w:u w:val="single"/>
+        </w:rPr>
+        <w:t>рынка.</w:t>
+      </w:r>
+      <w:r>
+        <w:rPr>
+          <w:rFonts w:ascii="Times New Roman" w:hAnsi="Times New Roman"/>
+          <w:b/>
+          <w:sz w:val="24"/>
+        </w:rPr>
+        <w:t>_</w:t>
+      </w:r>
+      <w:proofErr w:type="gramEnd"/>
+      <w:r>
+        <w:rPr>
+          <w:rFonts w:ascii="Times New Roman" w:hAnsi="Times New Roman"/>
+          <w:b/>
+          <w:sz w:val="24"/>
+        </w:rPr>
+        <w:t>__________________________________________________________</w:t>
+      </w:r>
+      <w:r>
+        <w:rPr>
+          <w:rFonts w:ascii="Times New Roman" w:hAnsi="Times New Roman"/>
+          <w:sz w:val="24"/>
+          <w:u w:val="single"/>
+        </w:rPr>
+        <w:tab/>
       </w:r>
     </w:p>
     <w:p>
@@ -917,13 +1044,54 @@
         <w:tabs>
           <w:tab w:val="left" w:pos="10205"/>
         </w:tabs>
-        <w:spacing w:after="0" w:line="240" w:lineRule="auto"/>
-        <w:rPr>
-          <w:rFonts w:ascii="Times New Roman" w:hAnsi="Times New Roman"/>
-          <w:sz w:val="24"/>
-          <w:u w:val="single"/>
-        </w:rPr>
-      </w:pPr>
+        <w:spacing w:before="240" w:after="0" w:line="240" w:lineRule="auto"/>
+        <w:jc w:val="both"/>
+        <w:rPr>
+          <w:rFonts w:ascii="Times New Roman" w:hAnsi="Times New Roman"/>
+          <w:sz w:val="24"/>
+          <w:u w:val="single"/>
+        </w:rPr>
+      </w:pPr>
+      <w:r>
+        <w:rPr>
+          <w:rFonts w:ascii="Times New Roman" w:hAnsi="Times New Roman"/>
+          <w:b/>
+          <w:sz w:val="24"/>
+        </w:rPr>
+        <w:t>Отмеченные недостатки:</w:t>
+      </w:r>
+      <w:r>
+        <w:rPr>
+          <w:rFonts w:ascii="Times New Roman" w:hAnsi="Times New Roman"/>
+          <w:b/>
+          <w:sz w:val="24"/>
+        </w:rPr>
+        <w:t xml:space="preserve"> </w:t>
+      </w:r>
+      <w:r>
+        <w:rPr>
+          <w:rFonts w:ascii="Times New Roman" w:hAnsi="Times New Roman"/>
+          <w:sz w:val="24"/>
+          <w:u w:val="single"/>
+        </w:rPr>
+        <w:t>Основные недостатки работы являются следствие</w:t>
+      </w:r>
+      <w:r>
+        <w:rPr>
+          <w:rFonts w:ascii="Times New Roman" w:hAnsi="Times New Roman"/>
+          <w:sz w:val="24"/>
+          <w:u w:val="single"/>
+        </w:rPr>
+        <w:t>м</w:t>
+      </w:r>
+      <w:r>
+        <w:rPr>
+          <w:rFonts w:ascii="Times New Roman" w:hAnsi="Times New Roman"/>
+          <w:sz w:val="24"/>
+          <w:u w:val="single"/>
+        </w:rPr>
+        <w:t xml:space="preserve"> особенностей исходного набора данных, а именно сильной разреженности графа, отражающего взаимодействия между пользователями системы, что не позволило в полной мере использовать граф для формирования новых признаков транзакций.</w:t>
+      </w:r>
       <w:r>
         <w:rPr>
           <w:rFonts w:ascii="Times New Roman" w:hAnsi="Times New Roman"/>
@@ -962,36 +1130,10 @@
         <w:spacing w:after="0" w:line="240" w:lineRule="auto"/>
         <w:rPr>
           <w:rFonts w:ascii="Times New Roman" w:hAnsi="Times New Roman"/>
-          <w:sz w:val="24"/>
-          <w:u w:val="single"/>
-        </w:rPr>
-      </w:pPr>
-      <w:r>
-        <w:rPr>
-          <w:rFonts w:ascii="Times New Roman" w:hAnsi="Times New Roman"/>
-          <w:sz w:val="24"/>
-          <w:highlight w:val="yellow"/>
-          <w:u w:val="single"/>
-        </w:rPr>
-        <w:t>Если внедрена, то акт о внедрении</w:t>
-      </w:r>
-      <w:r>
-        <w:rPr>
-          <w:rFonts w:ascii="Times New Roman" w:hAnsi="Times New Roman"/>
-          <w:sz w:val="24"/>
-          <w:highlight w:val="yellow"/>
-          <w:u w:val="single"/>
-        </w:rPr>
-        <w:t xml:space="preserve"> в конце, после приложений</w:t>
-      </w:r>
-      <w:r>
-        <w:rPr>
-          <w:rFonts w:ascii="Times New Roman" w:hAnsi="Times New Roman"/>
-          <w:sz w:val="24"/>
-          <w:u w:val="single"/>
-        </w:rPr>
-        <w:tab/>
-      </w:r>
+          <w:b/>
+          <w:sz w:val="24"/>
+        </w:rPr>
+      </w:pPr>
     </w:p>
     <w:p>
       <w:pPr>
@@ -999,48 +1141,181 @@
           <w:tab w:val="left" w:pos="10205"/>
         </w:tabs>
         <w:spacing w:after="0" w:line="240" w:lineRule="auto"/>
-        <w:rPr>
-          <w:rFonts w:ascii="Times New Roman" w:hAnsi="Times New Roman"/>
-          <w:sz w:val="24"/>
-          <w:u w:val="single"/>
-        </w:rPr>
-      </w:pPr>
-      <w:r>
-        <w:rPr>
-          <w:rFonts w:ascii="Times New Roman" w:hAnsi="Times New Roman"/>
-          <w:sz w:val="24"/>
-          <w:u w:val="single"/>
-        </w:rPr>
-        <w:tab/>
-      </w:r>
-    </w:p>
-    <w:p>
-      <w:pPr>
-        <w:tabs>
-          <w:tab w:val="left" w:pos="10205"/>
-        </w:tabs>
-        <w:spacing w:before="240" w:after="0" w:line="240" w:lineRule="auto"/>
-        <w:rPr>
-          <w:rFonts w:ascii="Times New Roman" w:hAnsi="Times New Roman"/>
-          <w:sz w:val="24"/>
-          <w:u w:val="single"/>
-        </w:rPr>
-      </w:pPr>
-      <w:r>
-        <w:rPr>
-          <w:rFonts w:ascii="Times New Roman" w:hAnsi="Times New Roman"/>
-          <w:b/>
-          <w:sz w:val="24"/>
-        </w:rPr>
-        <w:t>Отмеченные недостатки:</w:t>
-      </w:r>
-      <w:r>
-        <w:rPr>
-          <w:rFonts w:ascii="Times New Roman" w:hAnsi="Times New Roman"/>
-          <w:sz w:val="24"/>
-          <w:u w:val="single"/>
-        </w:rPr>
-        <w:tab/>
+        <w:jc w:val="both"/>
+        <w:rPr>
+          <w:rFonts w:ascii="Times New Roman" w:hAnsi="Times New Roman"/>
+          <w:sz w:val="24"/>
+        </w:rPr>
+      </w:pPr>
+      <w:proofErr w:type="spellStart"/>
+      <w:proofErr w:type="gramStart"/>
+      <w:r>
+        <w:rPr>
+          <w:rFonts w:ascii="Times New Roman" w:hAnsi="Times New Roman"/>
+          <w:b/>
+          <w:sz w:val="24"/>
+        </w:rPr>
+        <w:t>Заключение:_</w:t>
+      </w:r>
+      <w:proofErr w:type="gramEnd"/>
+      <w:r>
+        <w:rPr>
+          <w:rFonts w:ascii="Times New Roman" w:hAnsi="Times New Roman"/>
+          <w:b/>
+          <w:sz w:val="24"/>
+        </w:rPr>
+        <w:t>_</w:t>
+      </w:r>
+      <w:r>
+        <w:rPr>
+          <w:rFonts w:ascii="Times New Roman" w:hAnsi="Times New Roman"/>
+          <w:b/>
+          <w:sz w:val="24"/>
+        </w:rPr>
+        <w:t>_</w:t>
+      </w:r>
+      <w:bookmarkStart w:id="0" w:name="_GoBack"/>
+      <w:r>
+        <w:rPr>
+          <w:rFonts w:ascii="Times New Roman" w:hAnsi="Times New Roman"/>
+          <w:sz w:val="24"/>
+          <w:u w:val="single"/>
+        </w:rPr>
+        <w:t>Выпускная</w:t>
+      </w:r>
+      <w:proofErr w:type="spellEnd"/>
+      <w:r>
+        <w:rPr>
+          <w:rFonts w:ascii="Times New Roman" w:hAnsi="Times New Roman"/>
+          <w:sz w:val="24"/>
+          <w:u w:val="single"/>
+        </w:rPr>
+        <w:t xml:space="preserve"> квалификационная работа заслу</w:t>
+      </w:r>
+      <w:r>
+        <w:rPr>
+          <w:rFonts w:ascii="Times New Roman" w:hAnsi="Times New Roman"/>
+          <w:sz w:val="24"/>
+          <w:u w:val="single"/>
+        </w:rPr>
+        <w:t>живает</w:t>
+      </w:r>
+      <w:r>
+        <w:rPr>
+          <w:rFonts w:ascii="Times New Roman" w:hAnsi="Times New Roman"/>
+          <w:sz w:val="24"/>
+          <w:u w:val="single"/>
+        </w:rPr>
+        <w:t xml:space="preserve">  </w:t>
+      </w:r>
+      <w:r>
+        <w:rPr>
+          <w:rFonts w:ascii="Times New Roman" w:hAnsi="Times New Roman"/>
+          <w:color w:val="000000" w:themeColor="text1"/>
+          <w:sz w:val="24"/>
+          <w:u w:val="single"/>
+        </w:rPr>
+        <w:t xml:space="preserve">оценки </w:t>
+      </w:r>
+      <w:r>
+        <w:rPr>
+          <w:rFonts w:ascii="Times New Roman" w:hAnsi="Times New Roman"/>
+          <w:color w:val="000000" w:themeColor="text1"/>
+          <w:sz w:val="24"/>
+          <w:u w:val="single"/>
+        </w:rPr>
+        <w:t>«</w:t>
+      </w:r>
+      <w:r>
+        <w:rPr>
+          <w:rFonts w:ascii="Times New Roman" w:hAnsi="Times New Roman"/>
+          <w:color w:val="000000" w:themeColor="text1"/>
+          <w:sz w:val="24"/>
+          <w:u w:val="single"/>
+        </w:rPr>
+        <w:t>хорошо</w:t>
+      </w:r>
+      <w:r>
+        <w:rPr>
+          <w:rFonts w:ascii="Times New Roman" w:hAnsi="Times New Roman"/>
+          <w:color w:val="000000" w:themeColor="text1"/>
+          <w:sz w:val="24"/>
+          <w:u w:val="single"/>
+        </w:rPr>
+        <w:t xml:space="preserve">»,  а ее автор -  </w:t>
+      </w:r>
+      <w:r>
+        <w:rPr>
+          <w:rFonts w:ascii="Times New Roman" w:hAnsi="Times New Roman"/>
+          <w:color w:val="000000" w:themeColor="text1"/>
+          <w:sz w:val="24"/>
+          <w:u w:val="single"/>
+        </w:rPr>
+        <w:t>Сорокин Д.М</w:t>
+      </w:r>
+      <w:r>
+        <w:rPr>
+          <w:rFonts w:ascii="Times New Roman" w:hAnsi="Times New Roman"/>
+          <w:color w:val="000000" w:themeColor="text1"/>
+          <w:sz w:val="24"/>
+          <w:u w:val="single"/>
+        </w:rPr>
+        <w:t>.</w:t>
+      </w:r>
+      <w:r>
+        <w:rPr>
+          <w:rFonts w:ascii="Times New Roman" w:hAnsi="Times New Roman"/>
+          <w:sz w:val="24"/>
+          <w:u w:val="single"/>
+        </w:rPr>
+        <w:t xml:space="preserve"> п</w:t>
+      </w:r>
+      <w:r>
+        <w:rPr>
+          <w:rFonts w:ascii="Times New Roman" w:hAnsi="Times New Roman"/>
+          <w:sz w:val="24"/>
+          <w:u w:val="single"/>
+        </w:rPr>
+        <w:t>рисвоения степени «бакалавр» по направлению «Прикладная математика</w:t>
+      </w:r>
+      <w:r>
+        <w:rPr>
+          <w:rFonts w:ascii="Times New Roman" w:hAnsi="Times New Roman"/>
+          <w:sz w:val="24"/>
+          <w:u w:val="single"/>
+        </w:rPr>
+        <w:t xml:space="preserve"> и информатика</w:t>
+      </w:r>
+      <w:r>
+        <w:rPr>
+          <w:rFonts w:ascii="Times New Roman" w:hAnsi="Times New Roman"/>
+          <w:sz w:val="24"/>
+          <w:u w:val="single"/>
+        </w:rPr>
+        <w:t>»</w:t>
+      </w:r>
+      <w:r>
+        <w:rPr>
+          <w:rFonts w:ascii="Times New Roman" w:hAnsi="Times New Roman"/>
+          <w:sz w:val="24"/>
+          <w:u w:val="single"/>
+        </w:rPr>
+        <w:t xml:space="preserve"> </w:t>
+      </w:r>
+      <w:r>
+        <w:rPr>
+          <w:rFonts w:ascii="Times New Roman" w:hAnsi="Times New Roman"/>
+          <w:sz w:val="24"/>
+        </w:rPr>
+        <w:t>___</w:t>
+      </w:r>
+      <w:bookmarkEnd w:id="0"/>
+      <w:r>
+        <w:rPr>
+          <w:rFonts w:ascii="Times New Roman" w:hAnsi="Times New Roman"/>
+          <w:sz w:val="24"/>
+        </w:rPr>
+        <w:t>_____________________________________________________________________</w:t>
       </w:r>
     </w:p>
     <w:p>
@@ -1114,344 +1389,10 @@
         <w:spacing w:after="0" w:line="240" w:lineRule="auto"/>
         <w:rPr>
           <w:rFonts w:ascii="Times New Roman" w:hAnsi="Times New Roman"/>
-          <w:b/>
-          <w:sz w:val="24"/>
-        </w:rPr>
-      </w:pPr>
-    </w:p>
-    <w:p>
-      <w:pPr>
-        <w:tabs>
-          <w:tab w:val="left" w:pos="10205"/>
-        </w:tabs>
-        <w:spacing w:after="0" w:line="240" w:lineRule="auto"/>
-        <w:rPr>
-          <w:rFonts w:ascii="Times New Roman" w:hAnsi="Times New Roman"/>
-          <w:sz w:val="24"/>
-        </w:rPr>
-      </w:pPr>
-      <w:proofErr w:type="spellStart"/>
-      <w:r>
-        <w:rPr>
-          <w:rFonts w:ascii="Times New Roman" w:hAnsi="Times New Roman"/>
-          <w:b/>
-          <w:sz w:val="24"/>
-        </w:rPr>
-        <w:t>Заключение:__</w:t>
-      </w:r>
-      <w:r>
-        <w:rPr>
-          <w:rFonts w:ascii="Times New Roman" w:hAnsi="Times New Roman"/>
-          <w:b/>
-          <w:sz w:val="24"/>
-        </w:rPr>
-        <w:t>_</w:t>
-      </w:r>
-      <w:r>
-        <w:rPr>
-          <w:rFonts w:ascii="Times New Roman" w:hAnsi="Times New Roman"/>
-          <w:sz w:val="24"/>
-          <w:u w:val="single"/>
-        </w:rPr>
-        <w:t>Выпускная</w:t>
-      </w:r>
-      <w:proofErr w:type="spellEnd"/>
-      <w:r>
-        <w:rPr>
-          <w:rFonts w:ascii="Times New Roman" w:hAnsi="Times New Roman"/>
-          <w:sz w:val="24"/>
-          <w:u w:val="single"/>
-        </w:rPr>
-        <w:t xml:space="preserve"> квалификационная работа заслу</w:t>
-      </w:r>
-      <w:r>
-        <w:rPr>
-          <w:rFonts w:ascii="Times New Roman" w:hAnsi="Times New Roman"/>
-          <w:sz w:val="24"/>
-          <w:u w:val="single"/>
-        </w:rPr>
-        <w:t>живает</w:t>
-      </w:r>
-      <w:r>
-        <w:rPr>
-          <w:rFonts w:ascii="Times New Roman" w:hAnsi="Times New Roman"/>
-          <w:sz w:val="24"/>
-          <w:u w:val="single"/>
-        </w:rPr>
-        <w:t xml:space="preserve">  </w:t>
-      </w:r>
-      <w:r>
-        <w:rPr>
-          <w:rFonts w:ascii="Times New Roman" w:hAnsi="Times New Roman"/>
-          <w:color w:val="000000" w:themeColor="text1"/>
-          <w:sz w:val="24"/>
-          <w:u w:val="single"/>
-        </w:rPr>
-        <w:t xml:space="preserve">оценки </w:t>
-      </w:r>
-      <w:r>
-        <w:rPr>
-          <w:rFonts w:ascii="Times New Roman" w:hAnsi="Times New Roman"/>
-          <w:color w:val="000000" w:themeColor="text1"/>
-          <w:sz w:val="24"/>
-          <w:highlight w:val="yellow"/>
-          <w:u w:val="single"/>
-        </w:rPr>
-        <w:t>«отлично</w:t>
-      </w:r>
-      <w:r>
-        <w:rPr>
-          <w:rFonts w:ascii="Times New Roman" w:hAnsi="Times New Roman"/>
-          <w:color w:val="000000" w:themeColor="text1"/>
-          <w:sz w:val="24"/>
-          <w:u w:val="single"/>
-        </w:rPr>
-        <w:t xml:space="preserve">»,  а ее автор -  </w:t>
-      </w:r>
-      <w:r>
-        <w:rPr>
-          <w:rFonts w:ascii="Times New Roman" w:hAnsi="Times New Roman"/>
-          <w:color w:val="000000" w:themeColor="text1"/>
-          <w:sz w:val="24"/>
-          <w:highlight w:val="yellow"/>
-          <w:u w:val="single"/>
-        </w:rPr>
-        <w:t>Фамилия</w:t>
-      </w:r>
-      <w:r>
-        <w:rPr>
-          <w:rFonts w:ascii="Times New Roman" w:hAnsi="Times New Roman"/>
-          <w:color w:val="000000" w:themeColor="text1"/>
-          <w:sz w:val="24"/>
-          <w:u w:val="single"/>
-        </w:rPr>
-        <w:t xml:space="preserve"> И.О.</w:t>
-      </w:r>
-      <w:r>
-        <w:rPr>
-          <w:rFonts w:ascii="Times New Roman" w:hAnsi="Times New Roman"/>
-          <w:sz w:val="24"/>
-          <w:u w:val="single"/>
-        </w:rPr>
-        <w:t xml:space="preserve"> п</w:t>
-      </w:r>
-      <w:r>
-        <w:rPr>
-          <w:rFonts w:ascii="Times New Roman" w:hAnsi="Times New Roman"/>
-          <w:sz w:val="24"/>
-          <w:u w:val="single"/>
-        </w:rPr>
-        <w:t>рисвоения степени «бакалавр» по направлению «Прикладная математика</w:t>
-      </w:r>
-      <w:r>
-        <w:rPr>
-          <w:rFonts w:ascii="Times New Roman" w:hAnsi="Times New Roman"/>
-          <w:sz w:val="24"/>
-          <w:u w:val="single"/>
-        </w:rPr>
-        <w:t xml:space="preserve"> и информатика</w:t>
-      </w:r>
-      <w:r>
-        <w:rPr>
-          <w:rFonts w:ascii="Times New Roman" w:hAnsi="Times New Roman"/>
-          <w:sz w:val="24"/>
-          <w:u w:val="single"/>
-        </w:rPr>
-        <w:t>»</w:t>
-      </w:r>
-      <w:r>
-        <w:rPr>
-          <w:rFonts w:ascii="Times New Roman" w:hAnsi="Times New Roman"/>
-          <w:sz w:val="24"/>
-          <w:u w:val="single"/>
-        </w:rPr>
-        <w:t xml:space="preserve"> </w:t>
-      </w:r>
-      <w:r>
-        <w:rPr>
-          <w:rFonts w:ascii="Times New Roman" w:hAnsi="Times New Roman"/>
-          <w:sz w:val="24"/>
-        </w:rPr>
-        <w:t>________________________________________________________________________</w:t>
-      </w:r>
-    </w:p>
-    <w:p>
-      <w:pPr>
-        <w:tabs>
-          <w:tab w:val="left" w:pos="10205"/>
-        </w:tabs>
-        <w:spacing w:after="0" w:line="240" w:lineRule="auto"/>
-        <w:rPr>
-          <w:rFonts w:ascii="Times New Roman" w:hAnsi="Times New Roman"/>
-          <w:sz w:val="24"/>
-          <w:u w:val="single"/>
-        </w:rPr>
-      </w:pPr>
-      <w:r>
-        <w:rPr>
-          <w:rFonts w:ascii="Times New Roman" w:hAnsi="Times New Roman"/>
-          <w:sz w:val="24"/>
-          <w:highlight w:val="yellow"/>
-          <w:u w:val="single"/>
-        </w:rPr>
-        <w:t xml:space="preserve">Рекомендация в магистратуру, к внедрению, к публикации и </w:t>
-      </w:r>
-      <w:proofErr w:type="spellStart"/>
-      <w:r>
-        <w:rPr>
-          <w:rFonts w:ascii="Times New Roman" w:hAnsi="Times New Roman"/>
-          <w:sz w:val="24"/>
-          <w:highlight w:val="yellow"/>
-          <w:u w:val="single"/>
-        </w:rPr>
-        <w:t>тп</w:t>
-      </w:r>
-      <w:proofErr w:type="spellEnd"/>
-      <w:r>
-        <w:rPr>
-          <w:rFonts w:ascii="Times New Roman" w:hAnsi="Times New Roman"/>
-          <w:sz w:val="24"/>
-          <w:u w:val="single"/>
-        </w:rPr>
-        <w:tab/>
-      </w:r>
-    </w:p>
-    <w:p>
-      <w:pPr>
-        <w:tabs>
-          <w:tab w:val="left" w:pos="10205"/>
-        </w:tabs>
-        <w:spacing w:after="0" w:line="240" w:lineRule="auto"/>
-        <w:rPr>
-          <w:rFonts w:ascii="Times New Roman" w:hAnsi="Times New Roman"/>
-          <w:sz w:val="24"/>
-          <w:u w:val="single"/>
-        </w:rPr>
-      </w:pPr>
-      <w:r>
-        <w:rPr>
-          <w:rFonts w:ascii="Times New Roman" w:hAnsi="Times New Roman"/>
-          <w:color w:val="000000" w:themeColor="text1"/>
-          <w:sz w:val="24"/>
-          <w:highlight w:val="yellow"/>
-          <w:u w:val="single"/>
-        </w:rPr>
-        <w:t>Фамилия И.О. имеет 00 публикации.</w:t>
-      </w:r>
-      <w:r>
-        <w:rPr>
-          <w:rFonts w:ascii="Times New Roman" w:hAnsi="Times New Roman"/>
-          <w:sz w:val="24"/>
-          <w:u w:val="single"/>
-        </w:rPr>
-        <w:tab/>
-      </w:r>
-    </w:p>
-    <w:p>
-      <w:pPr>
-        <w:tabs>
-          <w:tab w:val="left" w:pos="10205"/>
-        </w:tabs>
-        <w:spacing w:after="0" w:line="240" w:lineRule="auto"/>
-        <w:rPr>
-          <w:rFonts w:ascii="Times New Roman" w:hAnsi="Times New Roman"/>
-          <w:sz w:val="24"/>
-          <w:u w:val="single"/>
-        </w:rPr>
-      </w:pPr>
-      <w:r>
-        <w:rPr>
-          <w:rFonts w:ascii="Times New Roman" w:hAnsi="Times New Roman"/>
-          <w:sz w:val="24"/>
-          <w:u w:val="single"/>
-        </w:rPr>
-        <w:tab/>
-      </w:r>
-    </w:p>
-    <w:p>
-      <w:pPr>
-        <w:tabs>
-          <w:tab w:val="left" w:pos="10205"/>
-        </w:tabs>
-        <w:spacing w:after="0" w:line="240" w:lineRule="auto"/>
-        <w:rPr>
-          <w:rFonts w:ascii="Times New Roman" w:hAnsi="Times New Roman"/>
-          <w:sz w:val="24"/>
-          <w:u w:val="single"/>
-        </w:rPr>
-      </w:pPr>
-      <w:r>
-        <w:rPr>
-          <w:rFonts w:ascii="Times New Roman" w:hAnsi="Times New Roman"/>
-          <w:sz w:val="24"/>
-          <w:u w:val="single"/>
-        </w:rPr>
-        <w:t xml:space="preserve">Работа проверена на объем заимствования. % заимствования </w:t>
-      </w:r>
-      <w:r>
-        <w:rPr>
-          <w:rFonts w:ascii="Times New Roman" w:hAnsi="Times New Roman"/>
-          <w:sz w:val="24"/>
-          <w:u w:val="single"/>
-        </w:rPr>
-        <w:t xml:space="preserve">– </w:t>
-      </w:r>
-      <w:r>
-        <w:rPr>
-          <w:rFonts w:ascii="Times New Roman" w:hAnsi="Times New Roman"/>
-          <w:sz w:val="24"/>
-          <w:highlight w:val="yellow"/>
-          <w:u w:val="single"/>
-        </w:rPr>
-        <w:t>00%</w:t>
-      </w:r>
-      <w:r>
-        <w:rPr>
-          <w:rFonts w:ascii="Times New Roman" w:hAnsi="Times New Roman"/>
-          <w:sz w:val="24"/>
-          <w:u w:val="single"/>
-        </w:rPr>
-        <w:t xml:space="preserve">  </w:t>
-      </w:r>
-      <w:r>
-        <w:rPr>
-          <w:rFonts w:ascii="Times New Roman" w:hAnsi="Times New Roman"/>
-          <w:strike/>
-          <w:color w:val="000000" w:themeColor="text1"/>
-          <w:sz w:val="24"/>
-          <w:u w:val="single"/>
-        </w:rPr>
-        <w:t>не б 20</w:t>
-      </w:r>
-      <w:r>
-        <w:rPr>
-          <w:rFonts w:ascii="Times New Roman" w:hAnsi="Times New Roman"/>
-          <w:strike/>
-          <w:color w:val="000000" w:themeColor="text1"/>
-          <w:sz w:val="24"/>
-          <w:u w:val="single"/>
-        </w:rPr>
-        <w:t>%</w:t>
-      </w:r>
-      <w:r>
-        <w:rPr>
-          <w:rFonts w:ascii="Times New Roman" w:hAnsi="Times New Roman"/>
-          <w:color w:val="000000" w:themeColor="text1"/>
-          <w:sz w:val="24"/>
-          <w:u w:val="single"/>
-        </w:rPr>
-        <w:t xml:space="preserve"> </w:t>
-      </w:r>
-      <w:r>
-        <w:rPr>
-          <w:rFonts w:ascii="Times New Roman" w:hAnsi="Times New Roman"/>
-          <w:strike/>
-          <w:color w:val="000000" w:themeColor="text1"/>
-          <w:sz w:val="24"/>
-          <w:u w:val="single"/>
-        </w:rPr>
-        <w:t>Протокол в файле</w:t>
-      </w:r>
+          <w:sz w:val="24"/>
+          <w:u w:val="single"/>
+        </w:rPr>
+      </w:pPr>
       <w:r>
         <w:rPr>
           <w:rFonts w:ascii="Times New Roman" w:hAnsi="Times New Roman"/>
@@ -1631,8 +1572,6 @@
         </w:rPr>
         <w:t>(подпись)</w:t>
       </w:r>
-      <w:bookmarkStart w:id="0" w:name="_GoBack"/>
-      <w:bookmarkEnd w:id="0"/>
     </w:p>
     <w:sectPr>
       <w:pgSz w:w="11906" w:h="16838"/>
@@ -1645,7 +1584,7 @@
 </file>
 
 <file path=word/styles.xml><?xml version="1.0" encoding="utf-8"?>
-<w:styles xmlns:mc="http://schemas.openxmlformats.org/markup-compatibility/2006" xmlns:r="http://schemas.openxmlformats.org/officeDocument/2006/relationships" xmlns:w="http://schemas.openxmlformats.org/wordprocessingml/2006/main" xmlns:w14="http://schemas.microsoft.com/office/word/2010/wordml" xmlns:w15="http://schemas.microsoft.com/office/word/2012/wordml" xmlns:w16cid="http://schemas.microsoft.com/office/word/2016/wordml/cid" xmlns:w16se="http://schemas.microsoft.com/office/word/2015/wordml/symex" mc:Ignorable="w14 w15 w16se w16cid">
+<w:styles xmlns:mc="http://schemas.openxmlformats.org/markup-compatibility/2006" xmlns:r="http://schemas.openxmlformats.org/officeDocument/2006/relationships" xmlns:w="http://schemas.openxmlformats.org/wordprocessingml/2006/main" xmlns:w14="http://schemas.microsoft.com/office/word/2010/wordml" xmlns:w15="http://schemas.microsoft.com/office/word/2012/wordml" xmlns:w16se="http://schemas.microsoft.com/office/word/2015/wordml/symex" mc:Ignorable="w14 w15 w16se">
   <w:docDefaults>
     <w:rPrDefault>
       <w:rPr>
@@ -1661,7 +1600,7 @@
       </w:pPr>
     </w:pPrDefault>
   </w:docDefaults>
-  <w:latentStyles w:defLockedState="0" w:defUIPriority="99" w:defSemiHidden="0" w:defUnhideWhenUsed="0" w:defQFormat="0" w:count="376">
+  <w:latentStyles w:defLockedState="0" w:defUIPriority="99" w:defSemiHidden="0" w:defUnhideWhenUsed="0" w:defQFormat="0" w:count="371">
     <w:lsdException w:name="Normal" w:uiPriority="0" w:qFormat="1"/>
     <w:lsdException w:name="heading 1" w:uiPriority="9" w:qFormat="1"/>
     <w:lsdException w:name="heading 2" w:semiHidden="1" w:uiPriority="9" w:unhideWhenUsed="1" w:qFormat="1"/>
@@ -1767,6 +1706,7 @@
     <w:lsdException w:name="HTML Sample" w:semiHidden="1" w:unhideWhenUsed="1"/>
     <w:lsdException w:name="HTML Typewriter" w:semiHidden="1" w:unhideWhenUsed="1"/>
     <w:lsdException w:name="HTML Variable" w:semiHidden="1" w:unhideWhenUsed="1"/>
+    <w:lsdException w:name="Normal Table" w:semiHidden="1" w:unhideWhenUsed="1"/>
     <w:lsdException w:name="annotation subject" w:semiHidden="1" w:unhideWhenUsed="1"/>
     <w:lsdException w:name="No List" w:semiHidden="1" w:unhideWhenUsed="1"/>
     <w:lsdException w:name="Outline List 1" w:semiHidden="1" w:unhideWhenUsed="1"/>
@@ -1813,8 +1753,10 @@
     <w:lsdException w:name="Table Subtle 2" w:semiHidden="1" w:unhideWhenUsed="1"/>
     <w:lsdException w:name="Table Web 1" w:semiHidden="1" w:unhideWhenUsed="1"/>
     <w:lsdException w:name="Table Web 2" w:semiHidden="1" w:unhideWhenUsed="1"/>
+    <w:lsdException w:name="Table Web 3" w:semiHidden="1" w:unhideWhenUsed="1"/>
     <w:lsdException w:name="Balloon Text" w:semiHidden="1" w:unhideWhenUsed="1"/>
     <w:lsdException w:name="Table Grid" w:uiPriority="59"/>
+    <w:lsdException w:name="Table Theme" w:semiHidden="1" w:unhideWhenUsed="1"/>
     <w:lsdException w:name="Placeholder Text" w:semiHidden="1"/>
     <w:lsdException w:name="No Spacing" w:uiPriority="1" w:qFormat="1"/>
     <w:lsdException w:name="Light Shading" w:uiPriority="60"/>
@@ -2030,11 +1972,6 @@
     <w:lsdException w:name="List Table 5 Dark Accent 6" w:uiPriority="50"/>
     <w:lsdException w:name="List Table 6 Colorful Accent 6" w:uiPriority="51"/>
     <w:lsdException w:name="List Table 7 Colorful Accent 6" w:uiPriority="52"/>
-    <w:lsdException w:name="Mention" w:semiHidden="1" w:unhideWhenUsed="1"/>
-    <w:lsdException w:name="Smart Hyperlink" w:semiHidden="1" w:unhideWhenUsed="1"/>
-    <w:lsdException w:name="Hashtag" w:semiHidden="1" w:unhideWhenUsed="1"/>
-    <w:lsdException w:name="Unresolved Mention" w:semiHidden="1" w:unhideWhenUsed="1"/>
-    <w:lsdException w:name="Smart Link" w:semiHidden="1" w:unhideWhenUsed="1"/>
   </w:latentStyles>
   <w:style w:type="paragraph" w:default="1" w:styleId="a">
     <w:name w:val="Normal"/>
@@ -2498,7 +2435,7 @@
 </file>
 
 <file path=customXml/itemProps1.xml><?xml version="1.0" encoding="utf-8"?>
-<ds:datastoreItem xmlns:ds="http://schemas.openxmlformats.org/officeDocument/2006/customXml" ds:itemID="{EAEE306B-65AE-4AF2-9F17-4B9A87B2CD6F}">
+<ds:datastoreItem xmlns:ds="http://schemas.openxmlformats.org/officeDocument/2006/customXml" ds:itemID="{5AF4DE1D-9FB3-417A-8586-3F0226988726}">
   <ds:schemaRefs>
     <ds:schemaRef ds:uri="http://schemas.openxmlformats.org/officeDocument/2006/bibliography"/>
   </ds:schemaRefs>

</xml_diff>